<commit_message>
Updated data and started ML
</commit_message>
<xml_diff>
--- a/Thesis.docx
+++ b/Thesis.docx
@@ -18852,6 +18852,36 @@
         <w:t xml:space="preserve"> the values that were aggregated. By using the file count, I can more accurately measure each file by a ratio of the file count to the number of observed values for each metric. The table below summarizes the values that were gathered for the static analysis of Java code.</w:t>
       </w:r>
     </w:p>
+    <w:p>
+      <w:pPr>
+        <w:pStyle w:val="Caption"/>
+        <w:keepNext/>
+      </w:pPr>
+      <w:r>
+        <w:t xml:space="preserve">Table </w:t>
+      </w:r>
+      <w:r>
+        <w:fldChar w:fldCharType="begin"/>
+      </w:r>
+      <w:r>
+        <w:instrText xml:space="preserve"> SEQ Table \* ARABIC </w:instrText>
+      </w:r>
+      <w:r>
+        <w:fldChar w:fldCharType="separate"/>
+      </w:r>
+      <w:r>
+        <w:rPr>
+          <w:noProof/>
+        </w:rPr>
+        <w:t>1</w:t>
+      </w:r>
+      <w:r>
+        <w:fldChar w:fldCharType="end"/>
+      </w:r>
+      <w:r>
+        <w:t xml:space="preserve"> Jar Static Analysis Metrics</w:t>
+      </w:r>
+    </w:p>
     <w:tbl>
       <w:tblPr>
         <w:tblStyle w:val="TableGrid"/>
@@ -18863,33 +18893,6 @@
         <w:gridCol w:w="4675"/>
         <w:gridCol w:w="4675"/>
       </w:tblGrid>
-      <w:tr>
-        <w:tc>
-          <w:tcPr>
-            <w:tcW w:w="9350" w:type="dxa"/>
-            <w:gridSpan w:val="2"/>
-            <w:shd w:val="clear" w:color="auto" w:fill="E7E6E6" w:themeFill="background2"/>
-          </w:tcPr>
-          <w:p>
-            <w:pPr>
-              <w:spacing w:line="480" w:lineRule="auto"/>
-              <w:rPr>
-                <w:rFonts w:ascii="Times New Roman" w:eastAsia="Times New Roman" w:hAnsi="Times New Roman" w:cs="Times New Roman"/>
-                <w:sz w:val="24"/>
-                <w:szCs w:val="24"/>
-              </w:rPr>
-            </w:pPr>
-            <w:r>
-              <w:rPr>
-                <w:rFonts w:ascii="Times New Roman" w:eastAsia="Times New Roman" w:hAnsi="Times New Roman" w:cs="Times New Roman"/>
-                <w:sz w:val="24"/>
-                <w:szCs w:val="24"/>
-              </w:rPr>
-              <w:t>Jar Static Analysis</w:t>
-            </w:r>
-          </w:p>
-        </w:tc>
-      </w:tr>
       <w:tr>
         <w:tc>
           <w:tcPr>
@@ -27670,7 +27673,6 @@
     <w:rsid w:val="00547BFF"/>
     <w:rsid w:val="00603C08"/>
     <w:rsid w:val="007959F8"/>
-    <w:rsid w:val="008F176C"/>
     <w:rsid w:val="00901FA8"/>
     <w:rsid w:val="00904315"/>
     <w:rsid w:val="009821B2"/>
@@ -27684,6 +27686,7 @@
     <w:rsid w:val="00D80108"/>
     <w:rsid w:val="00DE4C45"/>
     <w:rsid w:val="00E7055E"/>
+    <w:rsid w:val="00F7755E"/>
     <w:rsid w:val="00FB0531"/>
   </w:rsids>
   <m:mathPr>

</xml_diff>